<commit_message>
Avance de reporte 22/02/2021
</commit_message>
<xml_diff>
--- a/Reporte_Fase1.docx
+++ b/Reporte_Fase1.docx
@@ -645,6 +645,54 @@
           <w:sz w:val="24"/>
           <w:szCs w:val="24"/>
         </w:rPr>
+        <w:t>Supuestamente surgió a comienzos de los 80 en Stanford</w:t>
+      </w:r>
+      <w:r>
+        <w:rPr>
+          <w:rFonts w:ascii="Arial" w:hAnsi="Arial" w:cs="Arial"/>
+          <w:sz w:val="24"/>
+          <w:szCs w:val="24"/>
+        </w:rPr>
+        <w:t>.</w:t>
+      </w:r>
+    </w:p>
+    <w:p>
+      <w:pPr>
+        <w:tabs>
+          <w:tab w:val="left" w:pos="1830"/>
+        </w:tabs>
+        <w:rPr>
+          <w:rFonts w:ascii="Arial" w:hAnsi="Arial" w:cs="Arial"/>
+          <w:sz w:val="24"/>
+          <w:szCs w:val="24"/>
+        </w:rPr>
+      </w:pPr>
+      <w:r>
+        <w:rPr>
+          <w:rFonts w:ascii="Arial" w:hAnsi="Arial" w:cs="Arial"/>
+          <w:sz w:val="24"/>
+          <w:szCs w:val="24"/>
+        </w:rPr>
+        <w:t>Sintetiza las principales características de la arquitectura RISC, es una arquitectura simple y eficiente.</w:t>
+      </w:r>
+    </w:p>
+    <w:p>
+      <w:pPr>
+        <w:tabs>
+          <w:tab w:val="left" w:pos="1830"/>
+        </w:tabs>
+        <w:rPr>
+          <w:rFonts w:ascii="Arial" w:hAnsi="Arial" w:cs="Arial"/>
+          <w:sz w:val="24"/>
+          <w:szCs w:val="24"/>
+        </w:rPr>
+      </w:pPr>
+      <w:r>
+        <w:rPr>
+          <w:rFonts w:ascii="Arial" w:hAnsi="Arial" w:cs="Arial"/>
+          <w:sz w:val="24"/>
+          <w:szCs w:val="24"/>
+        </w:rPr>
         <w:t xml:space="preserve">Un procesador MIPS es toda una familia de microprocesadores de arquitectura RISC. Es utilizado en Windows CE, </w:t>
       </w:r>
       <w:proofErr w:type="spellStart"/>
@@ -814,6 +862,308 @@
         <w:t xml:space="preserve">La arquitectura MIPS requiere que el software implemente algunas limitaciones en el diseño que está normalmente considerado parte de la implementación del hardware. Este papel presenta resultados experimentales en la efectividad de este procesador como un programa anfitrión. </w:t>
       </w:r>
     </w:p>
+    <w:p>
+      <w:pPr>
+        <w:tabs>
+          <w:tab w:val="left" w:pos="1830"/>
+        </w:tabs>
+        <w:rPr>
+          <w:rFonts w:ascii="Arial" w:hAnsi="Arial" w:cs="Arial"/>
+          <w:b/>
+          <w:bCs/>
+          <w:i/>
+          <w:iCs/>
+          <w:sz w:val="24"/>
+          <w:szCs w:val="24"/>
+        </w:rPr>
+      </w:pPr>
+      <w:r>
+        <w:rPr>
+          <w:rFonts w:ascii="Arial" w:hAnsi="Arial" w:cs="Arial"/>
+          <w:b/>
+          <w:bCs/>
+          <w:i/>
+          <w:iCs/>
+          <w:sz w:val="24"/>
+          <w:szCs w:val="24"/>
+        </w:rPr>
+        <w:t>Registros</w:t>
+      </w:r>
+    </w:p>
+    <w:p>
+      <w:pPr>
+        <w:tabs>
+          <w:tab w:val="left" w:pos="1830"/>
+        </w:tabs>
+        <w:rPr>
+          <w:rFonts w:ascii="Arial" w:hAnsi="Arial" w:cs="Arial"/>
+          <w:sz w:val="24"/>
+          <w:szCs w:val="24"/>
+        </w:rPr>
+      </w:pPr>
+      <w:r>
+        <w:rPr>
+          <w:rFonts w:ascii="Arial" w:hAnsi="Arial" w:cs="Arial"/>
+          <w:sz w:val="24"/>
+          <w:szCs w:val="24"/>
+        </w:rPr>
+        <w:t>Tiene 32 registros de 32 bits de propósito general (GPR)</w:t>
+      </w:r>
+    </w:p>
+    <w:p>
+      <w:pPr>
+        <w:tabs>
+          <w:tab w:val="left" w:pos="1830"/>
+        </w:tabs>
+        <w:rPr>
+          <w:rFonts w:ascii="Arial" w:hAnsi="Arial" w:cs="Arial"/>
+          <w:sz w:val="24"/>
+          <w:szCs w:val="24"/>
+        </w:rPr>
+      </w:pPr>
+      <w:r>
+        <w:rPr>
+          <w:rFonts w:ascii="Arial" w:hAnsi="Arial" w:cs="Arial"/>
+          <w:sz w:val="24"/>
+          <w:szCs w:val="24"/>
+        </w:rPr>
+        <w:t>32 registros de 32 bits de punto flotante (FPR)</w:t>
+      </w:r>
+    </w:p>
+    <w:p>
+      <w:pPr>
+        <w:tabs>
+          <w:tab w:val="left" w:pos="1830"/>
+        </w:tabs>
+        <w:rPr>
+          <w:rFonts w:ascii="Arial" w:hAnsi="Arial" w:cs="Arial"/>
+          <w:sz w:val="24"/>
+          <w:szCs w:val="24"/>
+        </w:rPr>
+      </w:pPr>
+      <w:r>
+        <w:rPr>
+          <w:rFonts w:ascii="Arial" w:hAnsi="Arial" w:cs="Arial"/>
+          <w:sz w:val="24"/>
+          <w:szCs w:val="24"/>
+        </w:rPr>
+        <w:t>Cuenta con instrucciones diferenciadas para GPR y FPR</w:t>
+      </w:r>
+    </w:p>
+    <w:p>
+      <w:pPr>
+        <w:tabs>
+          <w:tab w:val="left" w:pos="1830"/>
+        </w:tabs>
+        <w:rPr>
+          <w:rFonts w:ascii="Arial" w:hAnsi="Arial" w:cs="Arial"/>
+          <w:b/>
+          <w:bCs/>
+          <w:i/>
+          <w:iCs/>
+          <w:sz w:val="24"/>
+          <w:szCs w:val="24"/>
+        </w:rPr>
+      </w:pPr>
+      <w:r>
+        <w:rPr>
+          <w:rFonts w:ascii="Arial" w:hAnsi="Arial" w:cs="Arial"/>
+          <w:b/>
+          <w:bCs/>
+          <w:i/>
+          <w:iCs/>
+          <w:sz w:val="24"/>
+          <w:szCs w:val="24"/>
+        </w:rPr>
+        <w:t xml:space="preserve">Tipos de datos </w:t>
+      </w:r>
+    </w:p>
+    <w:p>
+      <w:pPr>
+        <w:tabs>
+          <w:tab w:val="left" w:pos="1830"/>
+        </w:tabs>
+        <w:rPr>
+          <w:rFonts w:ascii="Arial" w:hAnsi="Arial" w:cs="Arial"/>
+          <w:sz w:val="24"/>
+          <w:szCs w:val="24"/>
+        </w:rPr>
+      </w:pPr>
+      <w:proofErr w:type="spellStart"/>
+      <w:r>
+        <w:rPr>
+          <w:rFonts w:ascii="Arial" w:hAnsi="Arial" w:cs="Arial"/>
+          <w:sz w:val="24"/>
+          <w:szCs w:val="24"/>
+        </w:rPr>
+        <w:t>Half</w:t>
+      </w:r>
+      <w:proofErr w:type="spellEnd"/>
+      <w:r>
+        <w:rPr>
+          <w:rFonts w:ascii="Arial" w:hAnsi="Arial" w:cs="Arial"/>
+          <w:sz w:val="24"/>
+          <w:szCs w:val="24"/>
+        </w:rPr>
+        <w:t xml:space="preserve"> Word (16 bits)</w:t>
+      </w:r>
+    </w:p>
+    <w:p>
+      <w:pPr>
+        <w:tabs>
+          <w:tab w:val="left" w:pos="1830"/>
+        </w:tabs>
+        <w:rPr>
+          <w:rFonts w:ascii="Arial" w:hAnsi="Arial" w:cs="Arial"/>
+          <w:sz w:val="24"/>
+          <w:szCs w:val="24"/>
+        </w:rPr>
+      </w:pPr>
+      <w:r>
+        <w:rPr>
+          <w:rFonts w:ascii="Arial" w:hAnsi="Arial" w:cs="Arial"/>
+          <w:sz w:val="24"/>
+          <w:szCs w:val="24"/>
+        </w:rPr>
+        <w:t>Word (32 bits)</w:t>
+      </w:r>
+    </w:p>
+    <w:p>
+      <w:pPr>
+        <w:tabs>
+          <w:tab w:val="left" w:pos="1830"/>
+        </w:tabs>
+        <w:rPr>
+          <w:rFonts w:ascii="Arial" w:hAnsi="Arial" w:cs="Arial"/>
+          <w:sz w:val="24"/>
+          <w:szCs w:val="24"/>
+        </w:rPr>
+      </w:pPr>
+      <w:r>
+        <w:rPr>
+          <w:rFonts w:ascii="Arial" w:hAnsi="Arial" w:cs="Arial"/>
+          <w:sz w:val="24"/>
+          <w:szCs w:val="24"/>
+        </w:rPr>
+        <w:t>Double Word (64 bits)</w:t>
+      </w:r>
+    </w:p>
+    <w:p>
+      <w:pPr>
+        <w:tabs>
+          <w:tab w:val="left" w:pos="1830"/>
+        </w:tabs>
+        <w:rPr>
+          <w:rFonts w:ascii="Arial" w:hAnsi="Arial" w:cs="Arial"/>
+          <w:sz w:val="24"/>
+          <w:szCs w:val="24"/>
+        </w:rPr>
+      </w:pPr>
+      <w:r>
+        <w:rPr>
+          <w:rFonts w:ascii="Arial" w:hAnsi="Arial" w:cs="Arial"/>
+          <w:sz w:val="24"/>
+          <w:szCs w:val="24"/>
+        </w:rPr>
+        <w:t>Simple precisión (32 bits)</w:t>
+      </w:r>
+    </w:p>
+    <w:p>
+      <w:pPr>
+        <w:tabs>
+          <w:tab w:val="left" w:pos="1830"/>
+        </w:tabs>
+        <w:rPr>
+          <w:rFonts w:ascii="Arial" w:hAnsi="Arial" w:cs="Arial"/>
+          <w:sz w:val="24"/>
+          <w:szCs w:val="24"/>
+        </w:rPr>
+      </w:pPr>
+      <w:r>
+        <w:rPr>
+          <w:rFonts w:ascii="Arial" w:hAnsi="Arial" w:cs="Arial"/>
+          <w:sz w:val="24"/>
+          <w:szCs w:val="24"/>
+        </w:rPr>
+        <w:t>Doble precisión (64 bits)</w:t>
+      </w:r>
+    </w:p>
+    <w:p>
+      <w:pPr>
+        <w:tabs>
+          <w:tab w:val="left" w:pos="1830"/>
+        </w:tabs>
+        <w:rPr>
+          <w:rFonts w:ascii="Arial" w:hAnsi="Arial" w:cs="Arial"/>
+          <w:sz w:val="24"/>
+          <w:szCs w:val="24"/>
+        </w:rPr>
+      </w:pPr>
+      <w:r>
+        <w:rPr>
+          <w:rFonts w:ascii="Arial" w:hAnsi="Arial" w:cs="Arial"/>
+          <w:sz w:val="24"/>
+          <w:szCs w:val="24"/>
+        </w:rPr>
+        <w:t xml:space="preserve">Los datos </w:t>
+      </w:r>
+      <w:proofErr w:type="spellStart"/>
+      <w:r>
+        <w:rPr>
+          <w:rFonts w:ascii="Arial" w:hAnsi="Arial" w:cs="Arial"/>
+          <w:sz w:val="24"/>
+          <w:szCs w:val="24"/>
+        </w:rPr>
+        <w:t>half</w:t>
+      </w:r>
+      <w:proofErr w:type="spellEnd"/>
+      <w:r>
+        <w:rPr>
+          <w:rFonts w:ascii="Arial" w:hAnsi="Arial" w:cs="Arial"/>
+          <w:sz w:val="24"/>
+          <w:szCs w:val="24"/>
+        </w:rPr>
+        <w:t xml:space="preserve"> Word y Word se cargan en </w:t>
+      </w:r>
+      <w:proofErr w:type="spellStart"/>
+      <w:r>
+        <w:rPr>
+          <w:rFonts w:ascii="Arial" w:hAnsi="Arial" w:cs="Arial"/>
+          <w:sz w:val="24"/>
+          <w:szCs w:val="24"/>
+        </w:rPr>
+        <w:t>GPRs</w:t>
+      </w:r>
+      <w:proofErr w:type="spellEnd"/>
+      <w:r>
+        <w:rPr>
+          <w:rFonts w:ascii="Arial" w:hAnsi="Arial" w:cs="Arial"/>
+          <w:sz w:val="24"/>
+          <w:szCs w:val="24"/>
+        </w:rPr>
+        <w:t xml:space="preserve"> y se completan con 0 o el signo</w:t>
+      </w:r>
+    </w:p>
+    <w:p>
+      <w:pPr>
+        <w:tabs>
+          <w:tab w:val="left" w:pos="1830"/>
+        </w:tabs>
+        <w:rPr>
+          <w:rFonts w:ascii="Arial" w:hAnsi="Arial" w:cs="Arial"/>
+          <w:sz w:val="24"/>
+          <w:szCs w:val="24"/>
+        </w:rPr>
+      </w:pPr>
+      <w:r>
+        <w:rPr>
+          <w:rFonts w:ascii="Arial" w:hAnsi="Arial" w:cs="Arial"/>
+          <w:sz w:val="24"/>
+          <w:szCs w:val="24"/>
+        </w:rPr>
+        <w:t>Las direcciones de memoria para cada instrucción son múltiplos de 4.</w:t>
+      </w:r>
+    </w:p>
     <w:p/>
     <w:p>
       <w:pPr>
@@ -825,14 +1175,37 @@
           <w:szCs w:val="24"/>
         </w:rPr>
       </w:pPr>
-      <w:r>
-        <w:rPr>
-          <w:rFonts w:ascii="Arial" w:hAnsi="Arial" w:cs="Arial"/>
-          <w:b/>
-          <w:bCs/>
-          <w:sz w:val="24"/>
-          <w:szCs w:val="24"/>
-        </w:rPr>
+    </w:p>
+    <w:p>
+      <w:pPr>
+        <w:rPr>
+          <w:rFonts w:ascii="Arial" w:hAnsi="Arial" w:cs="Arial"/>
+          <w:b/>
+          <w:bCs/>
+          <w:sz w:val="24"/>
+          <w:szCs w:val="24"/>
+        </w:rPr>
+      </w:pPr>
+    </w:p>
+    <w:p>
+      <w:pPr>
+        <w:rPr>
+          <w:rFonts w:ascii="Arial" w:hAnsi="Arial" w:cs="Arial"/>
+          <w:b/>
+          <w:bCs/>
+          <w:sz w:val="24"/>
+          <w:szCs w:val="24"/>
+        </w:rPr>
+      </w:pPr>
+      <w:r>
+        <w:rPr>
+          <w:rFonts w:ascii="Arial" w:hAnsi="Arial" w:cs="Arial"/>
+          <w:b/>
+          <w:bCs/>
+          <w:sz w:val="24"/>
+          <w:szCs w:val="24"/>
+        </w:rPr>
+        <w:lastRenderedPageBreak/>
         <w:t xml:space="preserve">SET DE INSTRUCCIONES </w:t>
       </w:r>
     </w:p>
@@ -840,8 +1213,450 @@
       <w:pPr>
         <w:rPr>
           <w:rFonts w:ascii="Arial" w:hAnsi="Arial" w:cs="Arial"/>
-          <w:b/>
-          <w:bCs/>
+          <w:sz w:val="24"/>
+          <w:szCs w:val="24"/>
+        </w:rPr>
+      </w:pPr>
+      <w:r>
+        <w:rPr>
+          <w:rFonts w:ascii="Arial" w:hAnsi="Arial" w:cs="Arial"/>
+          <w:sz w:val="24"/>
+          <w:szCs w:val="24"/>
+        </w:rPr>
+        <w:t xml:space="preserve">Es una especificación que detalla las instrucciones que una CPU puede entender y ejecutar, o el conjunto de todos los comandos implementados por un diseño particular de una CPU. El término describe los aspectos del procesador generalmente visibles para un programador, incluidos los tipos de datos nativos, las instrucciones, los registros, la arquitectura de memoria y las interrupciones, entre otros aspectos. </w:t>
+      </w:r>
+    </w:p>
+    <w:p>
+      <w:pPr>
+        <w:rPr>
+          <w:rFonts w:ascii="Arial" w:hAnsi="Arial" w:cs="Arial"/>
+          <w:sz w:val="24"/>
+          <w:szCs w:val="24"/>
+        </w:rPr>
+      </w:pPr>
+      <w:r>
+        <w:rPr>
+          <w:rFonts w:ascii="Arial" w:hAnsi="Arial" w:cs="Arial"/>
+          <w:sz w:val="24"/>
+          <w:szCs w:val="24"/>
+        </w:rPr>
+        <w:t>Existen 3 principales tipos de set de instrucciones: CISC, RISC y SISC.</w:t>
+      </w:r>
+    </w:p>
+    <w:p>
+      <w:pPr>
+        <w:rPr>
+          <w:rFonts w:ascii="Arial" w:hAnsi="Arial" w:cs="Arial"/>
+          <w:sz w:val="24"/>
+          <w:szCs w:val="24"/>
+        </w:rPr>
+      </w:pPr>
+      <w:r>
+        <w:rPr>
+          <w:rFonts w:ascii="Arial" w:hAnsi="Arial" w:cs="Arial"/>
+          <w:sz w:val="24"/>
+          <w:szCs w:val="24"/>
+        </w:rPr>
+        <w:t>La arquitectura del conjunto de instrucciones (ISA) se emplea a veces para distinguir este conjunto de características de la microarquitectura, que son los elementos y técnicas que se emplean para implementar el conjunto de instrucciones. Entre estos elementos se encuentras las microinstrucciones y los sistemas de caché.</w:t>
+      </w:r>
+    </w:p>
+    <w:p>
+      <w:pPr>
+        <w:rPr>
+          <w:rFonts w:ascii="Arial" w:hAnsi="Arial" w:cs="Arial"/>
+          <w:sz w:val="24"/>
+          <w:szCs w:val="24"/>
+        </w:rPr>
+      </w:pPr>
+      <w:r>
+        <w:rPr>
+          <w:noProof/>
+        </w:rPr>
+        <w:drawing>
+          <wp:inline distT="0" distB="0" distL="0" distR="0" wp14:anchorId="52B3193C" wp14:editId="73D93A97">
+            <wp:extent cx="4543425" cy="1716508"/>
+            <wp:effectExtent l="0" t="0" r="0" b="0"/>
+            <wp:docPr id="3" name="Imagen 3" descr="La Instrucción, El Conjunto De Instrucciones De La Arquitectura, Código De  La Máquina imagen png - imagen transparente descarga gratuita"/>
+            <wp:cNvGraphicFramePr>
+              <a:graphicFrameLocks xmlns:a="http://schemas.openxmlformats.org/drawingml/2006/main" noChangeAspect="1"/>
+            </wp:cNvGraphicFramePr>
+            <a:graphic xmlns:a="http://schemas.openxmlformats.org/drawingml/2006/main">
+              <a:graphicData uri="http://schemas.openxmlformats.org/drawingml/2006/picture">
+                <pic:pic xmlns:pic="http://schemas.openxmlformats.org/drawingml/2006/picture">
+                  <pic:nvPicPr>
+                    <pic:cNvPr id="0" name="Picture 1" descr="La Instrucción, El Conjunto De Instrucciones De La Arquitectura, Código De  La Máquina imagen png - imagen transparente descarga gratuita"/>
+                    <pic:cNvPicPr>
+                      <a:picLocks noChangeAspect="1" noChangeArrowheads="1"/>
+                    </pic:cNvPicPr>
+                  </pic:nvPicPr>
+                  <pic:blipFill>
+                    <a:blip r:embed="rId7">
+                      <a:extLst>
+                        <a:ext uri="{28A0092B-C50C-407E-A947-70E740481C1C}">
+                          <a14:useLocalDpi xmlns:a14="http://schemas.microsoft.com/office/drawing/2010/main" val="0"/>
+                        </a:ext>
+                      </a:extLst>
+                    </a:blip>
+                    <a:srcRect/>
+                    <a:stretch>
+                      <a:fillRect/>
+                    </a:stretch>
+                  </pic:blipFill>
+                  <pic:spPr bwMode="auto">
+                    <a:xfrm>
+                      <a:off x="0" y="0"/>
+                      <a:ext cx="4546681" cy="1717738"/>
+                    </a:xfrm>
+                    <a:prstGeom prst="rect">
+                      <a:avLst/>
+                    </a:prstGeom>
+                    <a:noFill/>
+                    <a:ln>
+                      <a:noFill/>
+                    </a:ln>
+                  </pic:spPr>
+                </pic:pic>
+              </a:graphicData>
+            </a:graphic>
+          </wp:inline>
+        </w:drawing>
+      </w:r>
+    </w:p>
+    <w:p>
+      <w:pPr>
+        <w:rPr>
+          <w:rFonts w:ascii="Arial" w:hAnsi="Arial" w:cs="Arial"/>
+          <w:sz w:val="24"/>
+          <w:szCs w:val="24"/>
+        </w:rPr>
+      </w:pPr>
+    </w:p>
+    <w:p>
+      <w:pPr>
+        <w:rPr>
+          <w:rFonts w:ascii="Arial" w:hAnsi="Arial" w:cs="Arial"/>
+          <w:b/>
+          <w:bCs/>
+          <w:i/>
+          <w:iCs/>
+          <w:sz w:val="24"/>
+          <w:szCs w:val="24"/>
+        </w:rPr>
+      </w:pPr>
+      <w:r>
+        <w:rPr>
+          <w:rFonts w:ascii="Arial" w:hAnsi="Arial" w:cs="Arial"/>
+          <w:b/>
+          <w:bCs/>
+          <w:i/>
+          <w:iCs/>
+          <w:sz w:val="24"/>
+          <w:szCs w:val="24"/>
+        </w:rPr>
+        <w:t xml:space="preserve">Tipos de instrucciones </w:t>
+      </w:r>
+    </w:p>
+    <w:p>
+      <w:pPr>
+        <w:rPr>
+          <w:rFonts w:ascii="Arial" w:hAnsi="Arial" w:cs="Arial"/>
+          <w:b/>
+          <w:bCs/>
+          <w:i/>
+          <w:iCs/>
+          <w:sz w:val="24"/>
+          <w:szCs w:val="24"/>
+        </w:rPr>
+      </w:pPr>
+      <w:r>
+        <w:rPr>
+          <w:rFonts w:ascii="Arial" w:hAnsi="Arial" w:cs="Arial"/>
+          <w:b/>
+          <w:bCs/>
+          <w:i/>
+          <w:iCs/>
+          <w:sz w:val="24"/>
+          <w:szCs w:val="24"/>
+        </w:rPr>
+        <w:t>Formato R</w:t>
+      </w:r>
+    </w:p>
+    <w:p>
+      <w:pPr>
+        <w:rPr>
+          <w:rFonts w:ascii="Arial" w:hAnsi="Arial" w:cs="Arial"/>
+          <w:sz w:val="24"/>
+          <w:szCs w:val="24"/>
+        </w:rPr>
+      </w:pPr>
+      <w:r>
+        <w:rPr>
+          <w:rFonts w:ascii="Arial" w:hAnsi="Arial" w:cs="Arial"/>
+          <w:sz w:val="24"/>
+          <w:szCs w:val="24"/>
+        </w:rPr>
+        <w:t>Utilizado por las instrucciones aritméticas y lógicas</w:t>
+      </w:r>
+    </w:p>
+    <w:p>
+      <w:pPr>
+        <w:rPr>
+          <w:rFonts w:ascii="Arial" w:hAnsi="Arial" w:cs="Arial"/>
+          <w:sz w:val="24"/>
+          <w:szCs w:val="24"/>
+        </w:rPr>
+      </w:pPr>
+      <w:r>
+        <w:rPr>
+          <w:rFonts w:ascii="Arial" w:hAnsi="Arial" w:cs="Arial"/>
+          <w:sz w:val="24"/>
+          <w:szCs w:val="24"/>
+        </w:rPr>
+        <w:drawing>
+          <wp:inline distT="0" distB="0" distL="0" distR="0" wp14:anchorId="483ACE21" wp14:editId="130296BE">
+            <wp:extent cx="4553585" cy="743054"/>
+            <wp:effectExtent l="0" t="0" r="0" b="0"/>
+            <wp:docPr id="4" name="Imagen 4"/>
+            <wp:cNvGraphicFramePr>
+              <a:graphicFrameLocks xmlns:a="http://schemas.openxmlformats.org/drawingml/2006/main" noChangeAspect="1"/>
+            </wp:cNvGraphicFramePr>
+            <a:graphic xmlns:a="http://schemas.openxmlformats.org/drawingml/2006/main">
+              <a:graphicData uri="http://schemas.openxmlformats.org/drawingml/2006/picture">
+                <pic:pic xmlns:pic="http://schemas.openxmlformats.org/drawingml/2006/picture">
+                  <pic:nvPicPr>
+                    <pic:cNvPr id="1" name=""/>
+                    <pic:cNvPicPr/>
+                  </pic:nvPicPr>
+                  <pic:blipFill>
+                    <a:blip r:embed="rId8"/>
+                    <a:stretch>
+                      <a:fillRect/>
+                    </a:stretch>
+                  </pic:blipFill>
+                  <pic:spPr>
+                    <a:xfrm>
+                      <a:off x="0" y="0"/>
+                      <a:ext cx="4553585" cy="743054"/>
+                    </a:xfrm>
+                    <a:prstGeom prst="rect">
+                      <a:avLst/>
+                    </a:prstGeom>
+                  </pic:spPr>
+                </pic:pic>
+              </a:graphicData>
+            </a:graphic>
+          </wp:inline>
+        </w:drawing>
+      </w:r>
+    </w:p>
+    <w:p>
+      <w:pPr>
+        <w:rPr>
+          <w:rFonts w:ascii="Arial" w:hAnsi="Arial" w:cs="Arial"/>
+          <w:b/>
+          <w:bCs/>
+          <w:i/>
+          <w:iCs/>
+          <w:sz w:val="24"/>
+          <w:szCs w:val="24"/>
+        </w:rPr>
+      </w:pPr>
+      <w:r>
+        <w:rPr>
+          <w:rFonts w:ascii="Arial" w:hAnsi="Arial" w:cs="Arial"/>
+          <w:b/>
+          <w:bCs/>
+          <w:i/>
+          <w:iCs/>
+          <w:sz w:val="24"/>
+          <w:szCs w:val="24"/>
+        </w:rPr>
+        <w:t>Formato I</w:t>
+      </w:r>
+    </w:p>
+    <w:p>
+      <w:pPr>
+        <w:rPr>
+          <w:rFonts w:ascii="Arial" w:hAnsi="Arial" w:cs="Arial"/>
+          <w:sz w:val="24"/>
+          <w:szCs w:val="24"/>
+        </w:rPr>
+      </w:pPr>
+      <w:r>
+        <w:rPr>
+          <w:rFonts w:ascii="Arial" w:hAnsi="Arial" w:cs="Arial"/>
+          <w:sz w:val="24"/>
+          <w:szCs w:val="24"/>
+        </w:rPr>
+        <w:t>Utilizado por las instrucciones de transferencia, las de salto condicional y las instrucciones con operando inmediatos</w:t>
+      </w:r>
+    </w:p>
+    <w:p>
+      <w:pPr>
+        <w:rPr>
+          <w:rFonts w:ascii="Arial" w:hAnsi="Arial" w:cs="Arial"/>
+          <w:sz w:val="24"/>
+          <w:szCs w:val="24"/>
+        </w:rPr>
+      </w:pPr>
+      <w:r>
+        <w:rPr>
+          <w:rFonts w:ascii="Arial" w:hAnsi="Arial" w:cs="Arial"/>
+          <w:sz w:val="24"/>
+          <w:szCs w:val="24"/>
+        </w:rPr>
+        <w:drawing>
+          <wp:inline distT="0" distB="0" distL="0" distR="0" wp14:anchorId="16305C4F" wp14:editId="5851FE57">
+            <wp:extent cx="4544059" cy="762106"/>
+            <wp:effectExtent l="0" t="0" r="9525" b="0"/>
+            <wp:docPr id="5" name="Imagen 5"/>
+            <wp:cNvGraphicFramePr>
+              <a:graphicFrameLocks xmlns:a="http://schemas.openxmlformats.org/drawingml/2006/main" noChangeAspect="1"/>
+            </wp:cNvGraphicFramePr>
+            <a:graphic xmlns:a="http://schemas.openxmlformats.org/drawingml/2006/main">
+              <a:graphicData uri="http://schemas.openxmlformats.org/drawingml/2006/picture">
+                <pic:pic xmlns:pic="http://schemas.openxmlformats.org/drawingml/2006/picture">
+                  <pic:nvPicPr>
+                    <pic:cNvPr id="1" name=""/>
+                    <pic:cNvPicPr/>
+                  </pic:nvPicPr>
+                  <pic:blipFill>
+                    <a:blip r:embed="rId9"/>
+                    <a:stretch>
+                      <a:fillRect/>
+                    </a:stretch>
+                  </pic:blipFill>
+                  <pic:spPr>
+                    <a:xfrm>
+                      <a:off x="0" y="0"/>
+                      <a:ext cx="4544059" cy="762106"/>
+                    </a:xfrm>
+                    <a:prstGeom prst="rect">
+                      <a:avLst/>
+                    </a:prstGeom>
+                  </pic:spPr>
+                </pic:pic>
+              </a:graphicData>
+            </a:graphic>
+          </wp:inline>
+        </w:drawing>
+      </w:r>
+    </w:p>
+    <w:p>
+      <w:pPr>
+        <w:rPr>
+          <w:rFonts w:ascii="Arial" w:hAnsi="Arial" w:cs="Arial"/>
+          <w:sz w:val="24"/>
+          <w:szCs w:val="24"/>
+        </w:rPr>
+      </w:pPr>
+    </w:p>
+    <w:p>
+      <w:pPr>
+        <w:rPr>
+          <w:rFonts w:ascii="Arial" w:hAnsi="Arial" w:cs="Arial"/>
+          <w:b/>
+          <w:bCs/>
+          <w:i/>
+          <w:iCs/>
+          <w:sz w:val="24"/>
+          <w:szCs w:val="24"/>
+        </w:rPr>
+      </w:pPr>
+      <w:r>
+        <w:rPr>
+          <w:rFonts w:ascii="Arial" w:hAnsi="Arial" w:cs="Arial"/>
+          <w:b/>
+          <w:bCs/>
+          <w:i/>
+          <w:iCs/>
+          <w:sz w:val="24"/>
+          <w:szCs w:val="24"/>
+        </w:rPr>
+        <w:t>Formato J</w:t>
+      </w:r>
+    </w:p>
+    <w:p>
+      <w:pPr>
+        <w:rPr>
+          <w:rFonts w:ascii="Arial" w:hAnsi="Arial" w:cs="Arial"/>
+          <w:sz w:val="24"/>
+          <w:szCs w:val="24"/>
+        </w:rPr>
+      </w:pPr>
+      <w:r>
+        <w:rPr>
+          <w:rFonts w:ascii="Arial" w:hAnsi="Arial" w:cs="Arial"/>
+          <w:sz w:val="24"/>
+          <w:szCs w:val="24"/>
+        </w:rPr>
+        <w:t xml:space="preserve">Utilizado por las instrucciones de bifurcación </w:t>
+      </w:r>
+    </w:p>
+    <w:p>
+      <w:pPr>
+        <w:rPr>
+          <w:rFonts w:ascii="Arial" w:hAnsi="Arial" w:cs="Arial"/>
+          <w:sz w:val="24"/>
+          <w:szCs w:val="24"/>
+        </w:rPr>
+      </w:pPr>
+      <w:r>
+        <w:rPr>
+          <w:rFonts w:ascii="Arial" w:hAnsi="Arial" w:cs="Arial"/>
+          <w:sz w:val="24"/>
+          <w:szCs w:val="24"/>
+        </w:rPr>
+        <w:drawing>
+          <wp:inline distT="0" distB="0" distL="0" distR="0" wp14:anchorId="18A41855" wp14:editId="6A462BF3">
+            <wp:extent cx="4363059" cy="609685"/>
+            <wp:effectExtent l="0" t="0" r="0" b="0"/>
+            <wp:docPr id="6" name="Imagen 6"/>
+            <wp:cNvGraphicFramePr>
+              <a:graphicFrameLocks xmlns:a="http://schemas.openxmlformats.org/drawingml/2006/main" noChangeAspect="1"/>
+            </wp:cNvGraphicFramePr>
+            <a:graphic xmlns:a="http://schemas.openxmlformats.org/drawingml/2006/main">
+              <a:graphicData uri="http://schemas.openxmlformats.org/drawingml/2006/picture">
+                <pic:pic xmlns:pic="http://schemas.openxmlformats.org/drawingml/2006/picture">
+                  <pic:nvPicPr>
+                    <pic:cNvPr id="1" name=""/>
+                    <pic:cNvPicPr/>
+                  </pic:nvPicPr>
+                  <pic:blipFill>
+                    <a:blip r:embed="rId10"/>
+                    <a:stretch>
+                      <a:fillRect/>
+                    </a:stretch>
+                  </pic:blipFill>
+                  <pic:spPr>
+                    <a:xfrm>
+                      <a:off x="0" y="0"/>
+                      <a:ext cx="4363059" cy="609685"/>
+                    </a:xfrm>
+                    <a:prstGeom prst="rect">
+                      <a:avLst/>
+                    </a:prstGeom>
+                  </pic:spPr>
+                </pic:pic>
+              </a:graphicData>
+            </a:graphic>
+          </wp:inline>
+        </w:drawing>
+      </w:r>
+    </w:p>
+    <w:p>
+      <w:pPr>
+        <w:rPr>
+          <w:rFonts w:ascii="Arial" w:hAnsi="Arial" w:cs="Arial"/>
+          <w:sz w:val="24"/>
+          <w:szCs w:val="24"/>
+        </w:rPr>
+      </w:pPr>
+    </w:p>
+    <w:p>
+      <w:pPr>
+        <w:rPr>
+          <w:rFonts w:ascii="Arial" w:hAnsi="Arial" w:cs="Arial"/>
           <w:sz w:val="24"/>
           <w:szCs w:val="24"/>
         </w:rPr>

</xml_diff>

<commit_message>
Finalizacion de Fase 1
</commit_message>
<xml_diff>
--- a/Reporte_Fase1.docx
+++ b/Reporte_Fase1.docx
@@ -693,25 +693,7 @@
           <w:sz w:val="24"/>
           <w:szCs w:val="24"/>
         </w:rPr>
-        <w:t xml:space="preserve">Un procesador MIPS es toda una familia de microprocesadores de arquitectura RISC. Es utilizado en Windows CE, </w:t>
-      </w:r>
-      <w:proofErr w:type="spellStart"/>
-      <w:r>
-        <w:rPr>
-          <w:rFonts w:ascii="Arial" w:hAnsi="Arial" w:cs="Arial"/>
-          <w:sz w:val="24"/>
-          <w:szCs w:val="24"/>
-        </w:rPr>
-        <w:t>routers</w:t>
-      </w:r>
-      <w:proofErr w:type="spellEnd"/>
-      <w:r>
-        <w:rPr>
-          <w:rFonts w:ascii="Arial" w:hAnsi="Arial" w:cs="Arial"/>
-          <w:sz w:val="24"/>
-          <w:szCs w:val="24"/>
-        </w:rPr>
-        <w:t xml:space="preserve"> Cisco, en la Nintendo 64, PlayStation, PlayStation 2 y PlayStation Portable. </w:t>
+        <w:t xml:space="preserve">Un procesador MIPS es toda una familia de microprocesadores de arquitectura RISC. Es utilizado en Windows CE, routers Cisco, en la Nintendo 64, PlayStation, PlayStation 2 y PlayStation Portable. </w:t>
       </w:r>
     </w:p>
     <w:p>
@@ -989,23 +971,13 @@
           <w:szCs w:val="24"/>
         </w:rPr>
       </w:pPr>
-      <w:proofErr w:type="spellStart"/>
-      <w:r>
-        <w:rPr>
-          <w:rFonts w:ascii="Arial" w:hAnsi="Arial" w:cs="Arial"/>
-          <w:sz w:val="24"/>
-          <w:szCs w:val="24"/>
-        </w:rPr>
-        <w:t>Half</w:t>
-      </w:r>
-      <w:proofErr w:type="spellEnd"/>
-      <w:r>
-        <w:rPr>
-          <w:rFonts w:ascii="Arial" w:hAnsi="Arial" w:cs="Arial"/>
-          <w:sz w:val="24"/>
-          <w:szCs w:val="24"/>
-        </w:rPr>
-        <w:t xml:space="preserve"> Word (16 bits)</w:t>
+      <w:r>
+        <w:rPr>
+          <w:rFonts w:ascii="Arial" w:hAnsi="Arial" w:cs="Arial"/>
+          <w:sz w:val="24"/>
+          <w:szCs w:val="24"/>
+        </w:rPr>
+        <w:t>Half Word (16 bits)</w:t>
       </w:r>
     </w:p>
     <w:p>
@@ -1105,43 +1077,7 @@
           <w:sz w:val="24"/>
           <w:szCs w:val="24"/>
         </w:rPr>
-        <w:t xml:space="preserve">Los datos </w:t>
-      </w:r>
-      <w:proofErr w:type="spellStart"/>
-      <w:r>
-        <w:rPr>
-          <w:rFonts w:ascii="Arial" w:hAnsi="Arial" w:cs="Arial"/>
-          <w:sz w:val="24"/>
-          <w:szCs w:val="24"/>
-        </w:rPr>
-        <w:t>half</w:t>
-      </w:r>
-      <w:proofErr w:type="spellEnd"/>
-      <w:r>
-        <w:rPr>
-          <w:rFonts w:ascii="Arial" w:hAnsi="Arial" w:cs="Arial"/>
-          <w:sz w:val="24"/>
-          <w:szCs w:val="24"/>
-        </w:rPr>
-        <w:t xml:space="preserve"> Word y Word se cargan en </w:t>
-      </w:r>
-      <w:proofErr w:type="spellStart"/>
-      <w:r>
-        <w:rPr>
-          <w:rFonts w:ascii="Arial" w:hAnsi="Arial" w:cs="Arial"/>
-          <w:sz w:val="24"/>
-          <w:szCs w:val="24"/>
-        </w:rPr>
-        <w:t>GPRs</w:t>
-      </w:r>
-      <w:proofErr w:type="spellEnd"/>
-      <w:r>
-        <w:rPr>
-          <w:rFonts w:ascii="Arial" w:hAnsi="Arial" w:cs="Arial"/>
-          <w:sz w:val="24"/>
-          <w:szCs w:val="24"/>
-        </w:rPr>
-        <w:t xml:space="preserve"> y se completan con 0 o el signo</w:t>
+        <w:t>Los datos half Word y Word se cargan en GPRs y se completan con 0 o el signo</w:t>
       </w:r>
     </w:p>
     <w:p>
@@ -1409,6 +1345,7 @@
       <w:r>
         <w:rPr>
           <w:rFonts w:ascii="Arial" w:hAnsi="Arial" w:cs="Arial"/>
+          <w:noProof/>
           <w:sz w:val="24"/>
           <w:szCs w:val="24"/>
         </w:rPr>
@@ -1502,6 +1439,7 @@
       <w:r>
         <w:rPr>
           <w:rFonts w:ascii="Arial" w:hAnsi="Arial" w:cs="Arial"/>
+          <w:noProof/>
           <w:sz w:val="24"/>
           <w:szCs w:val="24"/>
         </w:rPr>
@@ -1604,6 +1542,7 @@
       <w:r>
         <w:rPr>
           <w:rFonts w:ascii="Arial" w:hAnsi="Arial" w:cs="Arial"/>
+          <w:noProof/>
           <w:sz w:val="24"/>
           <w:szCs w:val="24"/>
         </w:rPr>
@@ -1642,6 +1581,192 @@
             </a:graphic>
           </wp:inline>
         </w:drawing>
+      </w:r>
+    </w:p>
+    <w:p>
+      <w:pPr>
+        <w:rPr>
+          <w:rFonts w:ascii="Arial" w:hAnsi="Arial" w:cs="Arial"/>
+          <w:sz w:val="24"/>
+          <w:szCs w:val="24"/>
+        </w:rPr>
+      </w:pPr>
+    </w:p>
+    <w:p>
+      <w:pPr>
+        <w:rPr>
+          <w:rFonts w:ascii="Arial" w:hAnsi="Arial" w:cs="Arial"/>
+          <w:sz w:val="24"/>
+          <w:szCs w:val="24"/>
+        </w:rPr>
+      </w:pPr>
+    </w:p>
+    <w:p>
+      <w:pPr>
+        <w:rPr>
+          <w:rFonts w:ascii="Arial" w:hAnsi="Arial" w:cs="Arial"/>
+          <w:b/>
+          <w:bCs/>
+          <w:sz w:val="24"/>
+          <w:szCs w:val="24"/>
+        </w:rPr>
+      </w:pPr>
+      <w:r>
+        <w:rPr>
+          <w:rFonts w:ascii="Arial" w:hAnsi="Arial" w:cs="Arial"/>
+          <w:b/>
+          <w:bCs/>
+          <w:sz w:val="24"/>
+          <w:szCs w:val="24"/>
+        </w:rPr>
+        <w:t>CONCLUSIONES</w:t>
+      </w:r>
+    </w:p>
+    <w:p>
+      <w:pPr>
+        <w:rPr>
+          <w:rFonts w:ascii="Arial" w:hAnsi="Arial" w:cs="Arial"/>
+          <w:sz w:val="24"/>
+          <w:szCs w:val="24"/>
+        </w:rPr>
+      </w:pPr>
+      <w:r>
+        <w:rPr>
+          <w:rFonts w:ascii="Arial" w:hAnsi="Arial" w:cs="Arial"/>
+          <w:sz w:val="24"/>
+          <w:szCs w:val="24"/>
+        </w:rPr>
+        <w:t>Fue un poco revoltoso para nuestro equipo al inicio comenzar a usar github, puesto que la mayoría de los miembros tenemos muy poca experiencia al usarlo. Pero conforme íbamos haciendo las reuniones</w:t>
+      </w:r>
+      <w:r>
+        <w:rPr>
+          <w:rFonts w:ascii="Arial" w:hAnsi="Arial" w:cs="Arial"/>
+          <w:sz w:val="24"/>
+          <w:szCs w:val="24"/>
+        </w:rPr>
+        <w:t>, se nos hizo más fácil cada vez ponernos de acuerdo y trabajar en equipo no fue para nada un problema, con esto concluimos que el proyecto final igual se nos presentará como un gran desafío, igual por nuestra poca experiencia en este ámbito, pero con lo aprendido a lo largo del semestre, podremos sacarlo adelante.</w:t>
+      </w:r>
+    </w:p>
+    <w:p>
+      <w:pPr>
+        <w:rPr>
+          <w:rFonts w:ascii="Arial" w:hAnsi="Arial" w:cs="Arial"/>
+          <w:sz w:val="24"/>
+          <w:szCs w:val="24"/>
+        </w:rPr>
+      </w:pPr>
+    </w:p>
+    <w:p>
+      <w:pPr>
+        <w:rPr>
+          <w:rFonts w:ascii="Arial" w:hAnsi="Arial" w:cs="Arial"/>
+          <w:b/>
+          <w:bCs/>
+          <w:sz w:val="24"/>
+          <w:szCs w:val="24"/>
+        </w:rPr>
+      </w:pPr>
+      <w:r>
+        <w:rPr>
+          <w:rFonts w:ascii="Arial" w:hAnsi="Arial" w:cs="Arial"/>
+          <w:b/>
+          <w:bCs/>
+          <w:sz w:val="24"/>
+          <w:szCs w:val="24"/>
+        </w:rPr>
+        <w:t>REFERENCIAS</w:t>
+      </w:r>
+    </w:p>
+    <w:p>
+      <w:pPr>
+        <w:rPr>
+          <w:rFonts w:ascii="Arial" w:hAnsi="Arial" w:cs="Arial"/>
+          <w:i/>
+          <w:iCs/>
+          <w:sz w:val="24"/>
+          <w:szCs w:val="24"/>
+          <w:u w:val="single"/>
+        </w:rPr>
+      </w:pPr>
+      <w:r>
+        <w:rPr>
+          <w:rFonts w:ascii="Arial" w:hAnsi="Arial" w:cs="Arial"/>
+          <w:i/>
+          <w:iCs/>
+          <w:sz w:val="24"/>
+          <w:szCs w:val="24"/>
+          <w:u w:val="single"/>
+        </w:rPr>
+        <w:t>https://recursosinformaticablog.wordpress.com/2017/02/02/instrucciones-y-tipos-de-instrucciones/</w:t>
+      </w:r>
+    </w:p>
+    <w:p>
+      <w:pPr>
+        <w:rPr>
+          <w:rFonts w:ascii="Arial" w:hAnsi="Arial" w:cs="Arial"/>
+          <w:i/>
+          <w:iCs/>
+          <w:sz w:val="24"/>
+          <w:szCs w:val="24"/>
+          <w:u w:val="single"/>
+        </w:rPr>
+      </w:pPr>
+      <w:r>
+        <w:rPr>
+          <w:rFonts w:ascii="Arial" w:hAnsi="Arial" w:cs="Arial"/>
+          <w:i/>
+          <w:iCs/>
+          <w:sz w:val="24"/>
+          <w:szCs w:val="24"/>
+          <w:u w:val="single"/>
+        </w:rPr>
+        <w:t>https://www.infor.uva.es/~bastida/OC/TRABAJO2_MIPS.pdf</w:t>
+      </w:r>
+    </w:p>
+    <w:p>
+      <w:pPr>
+        <w:rPr>
+          <w:rFonts w:ascii="Arial" w:hAnsi="Arial" w:cs="Arial"/>
+          <w:i/>
+          <w:iCs/>
+          <w:sz w:val="24"/>
+          <w:szCs w:val="24"/>
+          <w:u w:val="single"/>
+        </w:rPr>
+      </w:pPr>
+      <w:r>
+        <w:rPr>
+          <w:rFonts w:ascii="Arial" w:hAnsi="Arial" w:cs="Arial"/>
+          <w:i/>
+          <w:iCs/>
+          <w:sz w:val="24"/>
+          <w:szCs w:val="24"/>
+          <w:u w:val="single"/>
+        </w:rPr>
+        <w:t>https://silvamondragon.wordpress.com/tag/conjunto-de-instrucciones/</w:t>
+      </w:r>
+    </w:p>
+    <w:p>
+      <w:pPr>
+        <w:rPr>
+          <w:rFonts w:ascii="Arial" w:hAnsi="Arial" w:cs="Arial"/>
+          <w:i/>
+          <w:iCs/>
+          <w:sz w:val="24"/>
+          <w:szCs w:val="24"/>
+          <w:u w:val="single"/>
+        </w:rPr>
+      </w:pPr>
+      <w:r>
+        <w:rPr>
+          <w:rFonts w:ascii="Arial" w:hAnsi="Arial" w:cs="Arial"/>
+          <w:i/>
+          <w:iCs/>
+          <w:sz w:val="24"/>
+          <w:szCs w:val="24"/>
+          <w:u w:val="single"/>
+        </w:rPr>
+        <w:t>https://es.wikipedia.org/wiki/Conjunto_de_instrucciones</w:t>
       </w:r>
     </w:p>
     <w:p>

</xml_diff>